<commit_message>
Name the bot Felix
</commit_message>
<xml_diff>
--- a/Documents/Student mental health bot.docx
+++ b/Documents/Student mental health bot.docx
@@ -54,15 +54,7 @@
         </w:numPr>
       </w:pPr>
       <w:r>
-        <w:t xml:space="preserve">UNHCR UN bot. Many refugees, little volunteers. In business, many customers compared to number of customer service. </w:t>
-      </w:r>
-      <w:proofErr w:type="gramStart"/>
-      <w:r>
-        <w:t>So</w:t>
-      </w:r>
-      <w:proofErr w:type="gramEnd"/>
-      <w:r>
-        <w:t xml:space="preserve"> use bot to streamline process and redirect. Extend this to refugee.</w:t>
+        <w:t>UNHCR UN bot. Many refugees, little volunteers. In business, many customers compared to number of customer service. So use bot to streamline process and redirect. Extend this to refugee.</w:t>
       </w:r>
     </w:p>
     <w:p>
@@ -106,15 +98,7 @@
         </w:numPr>
       </w:pPr>
       <w:r>
-        <w:t xml:space="preserve">UofT has had problems with mental health. Protests from students wanting change. Same with other universities. What mental health chatbots are there? There is, but not targeted for university. Our prototype </w:t>
-      </w:r>
-      <w:proofErr w:type="gramStart"/>
-      <w:r>
-        <w:t>create</w:t>
-      </w:r>
-      <w:proofErr w:type="gramEnd"/>
-      <w:r>
-        <w:t xml:space="preserve"> a framework that universities can input links so that can apply to university.</w:t>
+        <w:t>UofT has had problems with mental health. Protests from students wanting change. Same with other universities. What mental health chatbots are there? There is, but not targeted for university. Our prototype create a framework that universities can input links so that can apply to university.</w:t>
       </w:r>
     </w:p>
     <w:p>
@@ -322,11 +306,9 @@
       <w:r>
         <w:t xml:space="preserve">Of course, </w:t>
       </w:r>
-      <w:proofErr w:type="gramStart"/>
       <w:r>
         <w:t>legal</w:t>
       </w:r>
-      <w:proofErr w:type="gramEnd"/>
       <w:r>
         <w:t xml:space="preserve"> and social challenges. E.g. who is responsible if the bot does not give accurate info? </w:t>
       </w:r>
@@ -355,15 +337,7 @@
         </w:numPr>
       </w:pPr>
       <w:r>
-        <w:t xml:space="preserve">More research will have to be one into what conversations </w:t>
-      </w:r>
-      <w:proofErr w:type="gramStart"/>
-      <w:r>
-        <w:t>actually look</w:t>
-      </w:r>
-      <w:proofErr w:type="gramEnd"/>
-      <w:r>
-        <w:t xml:space="preserve"> like. </w:t>
+        <w:t xml:space="preserve">More research will have to be one into what conversations actually look like. </w:t>
       </w:r>
       <w:r>
         <w:t>(Like dealing with inclusiveness, not enough to just guess what they would talk like. Need to design with them)</w:t>
@@ -374,15 +348,6 @@
         <w:pStyle w:val="Heading1"/>
       </w:pPr>
       <w:r>
-        <w:t>Problem Statement and Opportunity</w:t>
-      </w:r>
-    </w:p>
-    <w:p/>
-    <w:p>
-      <w:pPr>
-        <w:pStyle w:val="Heading1"/>
-      </w:pPr>
-      <w:r>
         <w:t>Features</w:t>
       </w:r>
     </w:p>
@@ -397,6 +362,9 @@
       <w:r>
         <w:t>Redirect to appropriate resources</w:t>
       </w:r>
+      <w:r>
+        <w:t xml:space="preserve"> (LUIS)</w:t>
+      </w:r>
     </w:p>
     <w:p>
       <w:pPr>
@@ -409,17 +377,26 @@
       <w:r>
         <w:t>Support Different languages</w:t>
       </w:r>
-    </w:p>
-    <w:p>
-      <w:pPr>
-        <w:pStyle w:val="ListParagraph"/>
-        <w:numPr>
-          <w:ilvl w:val="1"/>
+      <w:r>
+        <w:t xml:space="preserve"> (La</w:t>
+      </w:r>
+      <w:r>
+        <w:t>nguage Detection</w:t>
+      </w:r>
+      <w:r>
+        <w:t>)</w:t>
+      </w:r>
+    </w:p>
+    <w:p>
+      <w:pPr>
+        <w:pStyle w:val="ListParagraph"/>
+        <w:numPr>
+          <w:ilvl w:val="0"/>
           <w:numId w:val="6"/>
         </w:numPr>
       </w:pPr>
       <w:r>
-        <w:t>Language Detection</w:t>
+        <w:t>Support explanation about itself (QnA)</w:t>
       </w:r>
     </w:p>
     <w:p>
@@ -814,47 +791,18 @@
           <w:ilvl w:val="0"/>
           <w:numId w:val="9"/>
         </w:numPr>
-        <w:rPr>
-          <w:lang w:val="fr-FR"/>
-        </w:rPr>
-      </w:pPr>
-      <w:r>
-        <w:rPr>
-          <w:lang w:val="fr-FR"/>
-        </w:rPr>
+      </w:pPr>
+      <w:r>
         <w:t xml:space="preserve">Sample code: </w:t>
       </w:r>
-      <w:r>
-        <w:fldChar w:fldCharType="begin"/>
-      </w:r>
-      <w:r>
-        <w:rPr>
-          <w:lang w:val="fr-FR"/>
-        </w:rPr>
-        <w:instrText xml:space="preserve"> HYPERLINK "https://github.com/Microsoft/BotBui</w:instrText>
-      </w:r>
-      <w:r>
-        <w:rPr>
-          <w:lang w:val="fr-FR"/>
-        </w:rPr>
-        <w:instrText xml:space="preserve">lder-Samples" </w:instrText>
-      </w:r>
-      <w:r>
-        <w:fldChar w:fldCharType="separate"/>
-      </w:r>
-      <w:r>
-        <w:rPr>
-          <w:rStyle w:val="Hyperlink"/>
-          <w:lang w:val="fr-FR"/>
-        </w:rPr>
-        <w:t>https://github.com/Microsoft/BotBuilder-Samples</w:t>
-      </w:r>
-      <w:r>
-        <w:rPr>
-          <w:rStyle w:val="Hyperlink"/>
-        </w:rPr>
-        <w:fldChar w:fldCharType="end"/>
-      </w:r>
+      <w:hyperlink r:id="rId15" w:history="1">
+        <w:r>
+          <w:rPr>
+            <w:rStyle w:val="Hyperlink"/>
+          </w:rPr>
+          <w:t>https://github.com/Microsoft/BotBuilder-Samples</w:t>
+        </w:r>
+      </w:hyperlink>
     </w:p>
     <w:p>
       <w:pPr>
@@ -863,41 +811,18 @@
           <w:ilvl w:val="0"/>
           <w:numId w:val="9"/>
         </w:numPr>
-        <w:rPr>
-          <w:lang w:val="fr-FR"/>
-        </w:rPr>
-      </w:pPr>
-      <w:r>
-        <w:rPr>
-          <w:lang w:val="fr-FR"/>
-        </w:rPr>
+      </w:pPr>
+      <w:r>
         <w:t xml:space="preserve">Sample code 2: </w:t>
       </w:r>
-      <w:r>
-        <w:fldChar w:fldCharType="begin"/>
-      </w:r>
-      <w:r>
-        <w:rPr>
-          <w:lang w:val="fr-FR"/>
-        </w:rPr>
-        <w:instrText xml:space="preserve"> HYPERLINK "https://github.com/MicrosoftDocs/ai-fundamentals" </w:instrText>
-      </w:r>
-      <w:r>
-        <w:fldChar w:fldCharType="separate"/>
-      </w:r>
-      <w:r>
-        <w:rPr>
-          <w:rStyle w:val="Hyperlink"/>
-          <w:lang w:val="fr-FR"/>
-        </w:rPr>
-        <w:t>https://github.com/MicrosoftDocs/ai-fundamentals</w:t>
-      </w:r>
-      <w:r>
-        <w:rPr>
-          <w:rStyle w:val="Hyperlink"/>
-        </w:rPr>
-        <w:fldChar w:fldCharType="end"/>
-      </w:r>
+      <w:hyperlink r:id="rId16" w:history="1">
+        <w:r>
+          <w:rPr>
+            <w:rStyle w:val="Hyperlink"/>
+          </w:rPr>
+          <w:t>https://github.com/MicrosoftDocs/ai-fundamentals</w:t>
+        </w:r>
+      </w:hyperlink>
     </w:p>
     <w:p>
       <w:pPr>
@@ -906,41 +831,15 @@
           <w:ilvl w:val="1"/>
           <w:numId w:val="9"/>
         </w:numPr>
-        <w:rPr>
-          <w:lang w:val="fr-FR"/>
-        </w:rPr>
-      </w:pPr>
-      <w:r>
-        <w:fldChar w:fldCharType="begin"/>
-      </w:r>
-      <w:r>
-        <w:rPr>
-          <w:lang w:val="fr-FR"/>
-        </w:rPr>
-        <w:instrText xml:space="preserve"> HYPERLINK "https://github.com/MicrosoftDocs/ai-fundamentals/b</w:instrText>
-      </w:r>
-      <w:r>
-        <w:rPr>
-          <w:lang w:val="fr-FR"/>
-        </w:rPr>
-        <w:instrText xml:space="preserve">lob/master/03a%20-%20QnA%20Bot.ipynb" </w:instrText>
-      </w:r>
-      <w:r>
-        <w:fldChar w:fldCharType="separate"/>
-      </w:r>
-      <w:r>
-        <w:rPr>
-          <w:rStyle w:val="Hyperlink"/>
-          <w:lang w:val="fr-FR"/>
-        </w:rPr>
-        <w:t>https://github.com/MicrosoftDocs/ai-fundamentals/blob/master/03a%20-%20QnA%20Bot.ipynb</w:t>
-      </w:r>
-      <w:r>
-        <w:rPr>
-          <w:rStyle w:val="Hyperlink"/>
-        </w:rPr>
-        <w:fldChar w:fldCharType="end"/>
-      </w:r>
+      </w:pPr>
+      <w:hyperlink r:id="rId17" w:history="1">
+        <w:r>
+          <w:rPr>
+            <w:rStyle w:val="Hyperlink"/>
+          </w:rPr>
+          <w:t>https://github.com/MicrosoftDocs/ai-fundamentals/blob/master/03a%20-%20QnA%20Bot.ipynb</w:t>
+        </w:r>
+      </w:hyperlink>
     </w:p>
     <w:p>
       <w:pPr>
@@ -953,7 +852,7 @@
       <w:r>
         <w:t xml:space="preserve">Learn: </w:t>
       </w:r>
-      <w:hyperlink r:id="rId15" w:history="1">
+      <w:hyperlink r:id="rId18" w:history="1">
         <w:r>
           <w:rPr>
             <w:rStyle w:val="Hyperlink"/>
@@ -973,7 +872,7 @@
       <w:r>
         <w:t xml:space="preserve">Learn2: </w:t>
       </w:r>
-      <w:hyperlink r:id="rId16" w:history="1">
+      <w:hyperlink r:id="rId19" w:history="1">
         <w:r>
           <w:rPr>
             <w:rStyle w:val="Hyperlink"/>
@@ -989,72 +888,29 @@
           <w:ilvl w:val="0"/>
           <w:numId w:val="9"/>
         </w:numPr>
-        <w:rPr>
-          <w:lang w:val="fr-FR"/>
-        </w:rPr>
-      </w:pPr>
-      <w:r>
-        <w:rPr>
-          <w:lang w:val="fr-FR"/>
-        </w:rPr>
+      </w:pPr>
+      <w:r>
         <w:t xml:space="preserve">QnA: </w:t>
       </w:r>
-      <w:r>
-        <w:fldChar w:fldCharType="begin"/>
-      </w:r>
-      <w:r>
-        <w:rPr>
-          <w:lang w:val="fr-FR"/>
-        </w:rPr>
-        <w:instrText xml:space="preserve"> HYPERLINK "https://docs.microsoft.com/en-us/azure/cognitive-services/qnamaker/quickstarts/create-publish-knowledge-base" </w:instrText>
-      </w:r>
-      <w:r>
-        <w:fldChar w:fldCharType="separate"/>
-      </w:r>
-      <w:r>
-        <w:rPr>
-          <w:rStyle w:val="Hyperlink"/>
-          <w:lang w:val="fr-FR"/>
-        </w:rPr>
-        <w:t>https://docs.microsoft.com/en-us/azure/cognitive-services/qnamaker/quickstarts/create-publish-knowledge-base</w:t>
-      </w:r>
-      <w:r>
-        <w:rPr>
-          <w:rStyle w:val="Hyperlink"/>
-        </w:rPr>
-        <w:fldChar w:fldCharType="end"/>
-      </w:r>
-      <w:r>
-        <w:rPr>
-          <w:lang w:val="fr-FR"/>
-        </w:rPr>
+      <w:hyperlink r:id="rId20" w:history="1">
+        <w:r>
+          <w:rPr>
+            <w:rStyle w:val="Hyperlink"/>
+          </w:rPr>
+          <w:t>https://docs.microsoft.com/en-us/azure/cognitive-services/qnamaker/quickstarts/create-publish-knowledge-base</w:t>
+        </w:r>
+      </w:hyperlink>
+      <w:r>
         <w:t xml:space="preserve">, </w:t>
       </w:r>
-      <w:r>
-        <w:fldChar w:fldCharType="begin"/>
-      </w:r>
-      <w:r>
-        <w:rPr>
-          <w:lang w:val="fr-FR"/>
-        </w:rPr>
-        <w:instrText xml:space="preserve"> HYPERLINK "https://docs.microsoft.com/en-us/azure/cognitive-services/qnamaker/overview/overview" </w:instrText>
-      </w:r>
-      <w:r>
-        <w:fldChar w:fldCharType="separate"/>
-      </w:r>
-      <w:r>
-        <w:rPr>
-          <w:rStyle w:val="Hyperlink"/>
-          <w:lang w:val="fr-FR"/>
-        </w:rPr>
-        <w:t>https://docs.microsoft.com/en-us/azure/cognitive-services/qnamaker/overview/overview</w:t>
-      </w:r>
-      <w:r>
-        <w:rPr>
-          <w:rStyle w:val="Hyperlink"/>
-        </w:rPr>
-        <w:fldChar w:fldCharType="end"/>
-      </w:r>
+      <w:hyperlink r:id="rId21" w:history="1">
+        <w:r>
+          <w:rPr>
+            <w:rStyle w:val="Hyperlink"/>
+          </w:rPr>
+          <w:t>https://docs.microsoft.com/en-us/azure/cognitive-services/qnamaker/overview/overview</w:t>
+        </w:r>
+      </w:hyperlink>
     </w:p>
     <w:p>
       <w:pPr>
@@ -1067,7 +923,7 @@
       <w:r>
         <w:t xml:space="preserve">Handoff: </w:t>
       </w:r>
-      <w:hyperlink r:id="rId17" w:history="1">
+      <w:hyperlink r:id="rId22" w:history="1">
         <w:r>
           <w:rPr>
             <w:rStyle w:val="Hyperlink"/>
@@ -1087,7 +943,7 @@
       <w:r>
         <w:t xml:space="preserve">Bot Service (LOTS OF INFO): </w:t>
       </w:r>
-      <w:hyperlink r:id="rId18" w:history="1">
+      <w:hyperlink r:id="rId23" w:history="1">
         <w:r>
           <w:rPr>
             <w:rStyle w:val="Hyperlink"/>
@@ -1104,7 +960,7 @@
           <w:numId w:val="9"/>
         </w:numPr>
       </w:pPr>
-      <w:hyperlink r:id="rId19" w:anchor="demo" w:history="1">
+      <w:hyperlink r:id="rId24" w:anchor="demo" w:history="1">
         <w:r>
           <w:rPr>
             <w:rStyle w:val="Hyperlink"/>
@@ -1257,11 +1113,9 @@
           <w:numId w:val="8"/>
         </w:numPr>
       </w:pPr>
-      <w:proofErr w:type="spellStart"/>
       <w:r>
         <w:t>TextAnalytics</w:t>
       </w:r>
-      <w:proofErr w:type="spellEnd"/>
     </w:p>
     <w:p>
       <w:pPr>
@@ -1587,17 +1441,7 @@
         <w:pStyle w:val="Heading3"/>
       </w:pPr>
       <w:r>
-        <w:t xml:space="preserve">Resource Tags (for </w:t>
-      </w:r>
-      <w:proofErr w:type="spellStart"/>
-      <w:proofErr w:type="gramStart"/>
-      <w:r>
-        <w:t>Scope:General</w:t>
-      </w:r>
-      <w:proofErr w:type="spellEnd"/>
-      <w:proofErr w:type="gramEnd"/>
-      <w:r>
-        <w:t xml:space="preserve">) </w:t>
+        <w:t xml:space="preserve">Resource Tags (for Scope:General) </w:t>
       </w:r>
     </w:p>
     <w:p>
@@ -1665,17 +1509,7 @@
         <w:pStyle w:val="Heading3"/>
       </w:pPr>
       <w:r>
-        <w:t xml:space="preserve">Resource Tags (for </w:t>
-      </w:r>
-      <w:proofErr w:type="spellStart"/>
-      <w:proofErr w:type="gramStart"/>
-      <w:r>
-        <w:t>Scope:Specific</w:t>
-      </w:r>
-      <w:proofErr w:type="spellEnd"/>
-      <w:proofErr w:type="gramEnd"/>
-      <w:r>
-        <w:t xml:space="preserve">) </w:t>
+        <w:t xml:space="preserve">Resource Tags (for Scope:Specific) </w:t>
       </w:r>
     </w:p>
     <w:p>
@@ -1695,7 +1529,11 @@
     </w:p>
     <w:p>
       <w:pPr>
-        <w:ind w:left="360"/>
+        <w:pStyle w:val="ListParagraph"/>
+        <w:numPr>
+          <w:ilvl w:val="0"/>
+          <w:numId w:val="12"/>
+        </w:numPr>
       </w:pPr>
       <w:r>
         <w:t>Health professionals</w:t>
@@ -1703,7 +1541,11 @@
     </w:p>
     <w:p>
       <w:pPr>
-        <w:ind w:left="360"/>
+        <w:pStyle w:val="ListParagraph"/>
+        <w:numPr>
+          <w:ilvl w:val="0"/>
+          <w:numId w:val="12"/>
+        </w:numPr>
       </w:pPr>
       <w:r>
         <w:t>Sexual assault</w:t>
@@ -1711,7 +1553,11 @@
     </w:p>
     <w:p>
       <w:pPr>
-        <w:ind w:left="360"/>
+        <w:pStyle w:val="ListParagraph"/>
+        <w:numPr>
+          <w:ilvl w:val="0"/>
+          <w:numId w:val="12"/>
+        </w:numPr>
       </w:pPr>
       <w:r>
         <w:t>Safety</w:t>
@@ -1719,7 +1565,11 @@
     </w:p>
     <w:p>
       <w:pPr>
-        <w:ind w:left="360"/>
+        <w:pStyle w:val="ListParagraph"/>
+        <w:numPr>
+          <w:ilvl w:val="0"/>
+          <w:numId w:val="12"/>
+        </w:numPr>
       </w:pPr>
       <w:r>
         <w:t>Equity</w:t>
@@ -1727,7 +1577,11 @@
     </w:p>
     <w:p>
       <w:pPr>
-        <w:ind w:left="360"/>
+        <w:pStyle w:val="ListParagraph"/>
+        <w:numPr>
+          <w:ilvl w:val="0"/>
+          <w:numId w:val="12"/>
+        </w:numPr>
       </w:pPr>
       <w:r>
         <w:t>Emergency</w:t>
@@ -1735,7 +1589,11 @@
     </w:p>
     <w:p>
       <w:pPr>
-        <w:ind w:left="360"/>
+        <w:pStyle w:val="ListParagraph"/>
+        <w:numPr>
+          <w:ilvl w:val="0"/>
+          <w:numId w:val="12"/>
+        </w:numPr>
       </w:pPr>
       <w:r>
         <w:t>Traditional Healers</w:t>
@@ -1743,7 +1601,11 @@
     </w:p>
     <w:p>
       <w:pPr>
-        <w:ind w:left="360"/>
+        <w:pStyle w:val="ListParagraph"/>
+        <w:numPr>
+          <w:ilvl w:val="0"/>
+          <w:numId w:val="12"/>
+        </w:numPr>
       </w:pPr>
       <w:r>
         <w:t>Women</w:t>
@@ -1751,7 +1613,11 @@
     </w:p>
     <w:p>
       <w:pPr>
-        <w:ind w:left="360"/>
+        <w:pStyle w:val="ListParagraph"/>
+        <w:numPr>
+          <w:ilvl w:val="0"/>
+          <w:numId w:val="12"/>
+        </w:numPr>
       </w:pPr>
       <w:r>
         <w:t>Abuse</w:t>
@@ -1759,7 +1625,11 @@
     </w:p>
     <w:p>
       <w:pPr>
-        <w:ind w:left="360"/>
+        <w:pStyle w:val="ListParagraph"/>
+        <w:numPr>
+          <w:ilvl w:val="0"/>
+          <w:numId w:val="12"/>
+        </w:numPr>
       </w:pPr>
       <w:r>
         <w:t>Black</w:t>
@@ -1767,7 +1637,11 @@
     </w:p>
     <w:p>
       <w:pPr>
-        <w:ind w:left="360"/>
+        <w:pStyle w:val="ListParagraph"/>
+        <w:numPr>
+          <w:ilvl w:val="0"/>
+          <w:numId w:val="12"/>
+        </w:numPr>
       </w:pPr>
       <w:r>
         <w:t>Youth</w:t>
@@ -1775,7 +1649,11 @@
     </w:p>
     <w:p>
       <w:pPr>
-        <w:ind w:left="360"/>
+        <w:pStyle w:val="ListParagraph"/>
+        <w:numPr>
+          <w:ilvl w:val="0"/>
+          <w:numId w:val="12"/>
+        </w:numPr>
       </w:pPr>
       <w:r>
         <w:t>Gambling</w:t>
@@ -1783,7 +1661,11 @@
     </w:p>
     <w:p>
       <w:pPr>
-        <w:ind w:left="360"/>
+        <w:pStyle w:val="ListParagraph"/>
+        <w:numPr>
+          <w:ilvl w:val="0"/>
+          <w:numId w:val="12"/>
+        </w:numPr>
       </w:pPr>
       <w:r>
         <w:t>Drugs</w:t>
@@ -1791,7 +1673,11 @@
     </w:p>
     <w:p>
       <w:pPr>
-        <w:ind w:left="360"/>
+        <w:pStyle w:val="ListParagraph"/>
+        <w:numPr>
+          <w:ilvl w:val="0"/>
+          <w:numId w:val="12"/>
+        </w:numPr>
       </w:pPr>
       <w:r>
         <w:t>Alcohol</w:t>
@@ -1799,7 +1685,11 @@
     </w:p>
     <w:p>
       <w:pPr>
-        <w:ind w:left="360"/>
+        <w:pStyle w:val="ListParagraph"/>
+        <w:numPr>
+          <w:ilvl w:val="0"/>
+          <w:numId w:val="12"/>
+        </w:numPr>
       </w:pPr>
       <w:r>
         <w:t>Addiction</w:t>
@@ -1807,7 +1697,11 @@
     </w:p>
     <w:p>
       <w:pPr>
-        <w:ind w:left="360"/>
+        <w:pStyle w:val="ListParagraph"/>
+        <w:numPr>
+          <w:ilvl w:val="0"/>
+          <w:numId w:val="12"/>
+        </w:numPr>
       </w:pPr>
       <w:r>
         <w:t>Suicide</w:t>
@@ -1815,7 +1709,11 @@
     </w:p>
     <w:p>
       <w:pPr>
-        <w:ind w:left="360"/>
+        <w:pStyle w:val="ListParagraph"/>
+        <w:numPr>
+          <w:ilvl w:val="0"/>
+          <w:numId w:val="12"/>
+        </w:numPr>
       </w:pPr>
       <w:r>
         <w:t>Support</w:t>
@@ -1823,7 +1721,11 @@
     </w:p>
     <w:p>
       <w:pPr>
-        <w:ind w:left="360"/>
+        <w:pStyle w:val="ListParagraph"/>
+        <w:numPr>
+          <w:ilvl w:val="0"/>
+          <w:numId w:val="12"/>
+        </w:numPr>
       </w:pPr>
       <w:r>
         <w:t>Strategy</w:t>
@@ -1831,7 +1733,11 @@
     </w:p>
     <w:p>
       <w:pPr>
-        <w:ind w:left="360"/>
+        <w:pStyle w:val="ListParagraph"/>
+        <w:numPr>
+          <w:ilvl w:val="0"/>
+          <w:numId w:val="12"/>
+        </w:numPr>
       </w:pPr>
       <w:r>
         <w:t>Connection/referral</w:t>
@@ -1839,7 +1745,11 @@
     </w:p>
     <w:p>
       <w:pPr>
-        <w:ind w:left="360"/>
+        <w:pStyle w:val="ListParagraph"/>
+        <w:numPr>
+          <w:ilvl w:val="0"/>
+          <w:numId w:val="12"/>
+        </w:numPr>
       </w:pPr>
       <w:r>
         <w:t>LGBTQ</w:t>
@@ -1847,7 +1757,11 @@
     </w:p>
     <w:p>
       <w:pPr>
-        <w:ind w:left="360"/>
+        <w:pStyle w:val="ListParagraph"/>
+        <w:numPr>
+          <w:ilvl w:val="0"/>
+          <w:numId w:val="12"/>
+        </w:numPr>
       </w:pPr>
       <w:r>
         <w:t>Confidential</w:t>
@@ -1855,7 +1769,11 @@
     </w:p>
     <w:p>
       <w:pPr>
-        <w:ind w:left="360"/>
+        <w:pStyle w:val="ListParagraph"/>
+        <w:numPr>
+          <w:ilvl w:val="0"/>
+          <w:numId w:val="12"/>
+        </w:numPr>
       </w:pPr>
       <w:r>
         <w:t>Feminist</w:t>
@@ -1863,7 +1781,11 @@
     </w:p>
     <w:p>
       <w:pPr>
-        <w:ind w:left="360"/>
+        <w:pStyle w:val="ListParagraph"/>
+        <w:numPr>
+          <w:ilvl w:val="0"/>
+          <w:numId w:val="12"/>
+        </w:numPr>
       </w:pPr>
       <w:r>
         <w:t>Academic</w:t>
@@ -1871,7 +1793,11 @@
     </w:p>
     <w:p>
       <w:pPr>
-        <w:ind w:left="360"/>
+        <w:pStyle w:val="ListParagraph"/>
+        <w:numPr>
+          <w:ilvl w:val="0"/>
+          <w:numId w:val="12"/>
+        </w:numPr>
       </w:pPr>
       <w:r>
         <w:t>Financial</w:t>
@@ -1879,7 +1805,11 @@
     </w:p>
     <w:p>
       <w:pPr>
-        <w:ind w:left="360"/>
+        <w:pStyle w:val="ListParagraph"/>
+        <w:numPr>
+          <w:ilvl w:val="0"/>
+          <w:numId w:val="12"/>
+        </w:numPr>
         <w:sectPr>
           <w:type w:val="continuous"/>
           <w:pgSz w:w="12240" w:h="15840"/>
@@ -1954,13 +1884,8 @@
           <w:numId w:val="16"/>
         </w:numPr>
       </w:pPr>
-      <w:proofErr w:type="gramStart"/>
-      <w:r>
-        <w:t>I’m</w:t>
-      </w:r>
-      <w:proofErr w:type="gramEnd"/>
-      <w:r>
-        <w:t xml:space="preserve"> stressed with the upcoming exams</w:t>
+      <w:r>
+        <w:t>I’m stressed with the upcoming exams</w:t>
       </w:r>
     </w:p>
     <w:p>
@@ -1972,15 +1897,7 @@
         </w:numPr>
       </w:pPr>
       <w:r>
-        <w:t xml:space="preserve">I </w:t>
-      </w:r>
-      <w:proofErr w:type="gramStart"/>
-      <w:r>
-        <w:t>don’t</w:t>
-      </w:r>
-      <w:proofErr w:type="gramEnd"/>
-      <w:r>
-        <w:t xml:space="preserve"> want to live anymore</w:t>
+        <w:t>I don’t want to live anymore</w:t>
       </w:r>
     </w:p>
     <w:p>
@@ -2004,7 +1921,6 @@
         </w:numPr>
       </w:pPr>
       <w:r>
-        <w:lastRenderedPageBreak/>
         <w:t>I need to speak with somebody!</w:t>
       </w:r>
     </w:p>

</xml_diff>

<commit_message>
Remove conversation intent and add handoff intent
</commit_message>
<xml_diff>
--- a/Documents/Student mental health bot.docx
+++ b/Documents/Student mental health bot.docx
@@ -54,7 +54,15 @@
         </w:numPr>
       </w:pPr>
       <w:r>
-        <w:t>UNHCR UN bot. Many refugees, little volunteers. In business, many customers compared to number of customer service. So use bot to streamline process and redirect. Extend this to refugee.</w:t>
+        <w:t xml:space="preserve">UNHCR UN bot. Many refugees, little volunteers. In business, many customers compared to number of customer service. </w:t>
+      </w:r>
+      <w:proofErr w:type="gramStart"/>
+      <w:r>
+        <w:t>So</w:t>
+      </w:r>
+      <w:proofErr w:type="gramEnd"/>
+      <w:r>
+        <w:t xml:space="preserve"> use bot to streamline process and redirect. Extend this to refugee.</w:t>
       </w:r>
     </w:p>
     <w:p>
@@ -98,7 +106,15 @@
         </w:numPr>
       </w:pPr>
       <w:r>
-        <w:t>UofT has had problems with mental health. Protests from students wanting change. Same with other universities. What mental health chatbots are there? There is, but not targeted for university. Our prototype create a framework that universities can input links so that can apply to university.</w:t>
+        <w:t xml:space="preserve">UofT has had problems with mental health. Protests from students wanting change. Same with other universities. What mental health chatbots are there? There is, but not targeted for university. Our prototype </w:t>
+      </w:r>
+      <w:proofErr w:type="gramStart"/>
+      <w:r>
+        <w:t>create</w:t>
+      </w:r>
+      <w:proofErr w:type="gramEnd"/>
+      <w:r>
+        <w:t xml:space="preserve"> a framework that universities can input links so that can apply to university.</w:t>
       </w:r>
     </w:p>
     <w:p>
@@ -194,7 +210,19 @@
           <w:rPr>
             <w:rStyle w:val="Hyperlink"/>
           </w:rPr>
-          <w:t>https://studentlife.utoronto.ca/wp-content/uploads/Feeling-distressed.pdf</w:t>
+          <w:t>https://studentlife.utoronto.ca/wp-content/uploads/Fe</w:t>
+        </w:r>
+        <w:r>
+          <w:rPr>
+            <w:rStyle w:val="Hyperlink"/>
+          </w:rPr>
+          <w:t>e</w:t>
+        </w:r>
+        <w:r>
+          <w:rPr>
+            <w:rStyle w:val="Hyperlink"/>
+          </w:rPr>
+          <w:t>ling-distressed.pdf</w:t>
         </w:r>
       </w:hyperlink>
     </w:p>
@@ -270,6 +298,9 @@
       <w:r>
         <w:t>its uncertain times (jobs and stuff) and plus students will be entering new methods of learning (online) and will face challenges/stress that have never been experienced before.</w:t>
       </w:r>
+      <w:r>
+        <w:t xml:space="preserve"> COVID-19 also problem for mental health.</w:t>
+      </w:r>
     </w:p>
     <w:p>
       <w:pPr>
@@ -306,9 +337,11 @@
       <w:r>
         <w:t xml:space="preserve">Of course, </w:t>
       </w:r>
+      <w:proofErr w:type="gramStart"/>
       <w:r>
         <w:t>legal</w:t>
       </w:r>
+      <w:proofErr w:type="gramEnd"/>
       <w:r>
         <w:t xml:space="preserve"> and social challenges. E.g. who is responsible if the bot does not give accurate info? </w:t>
       </w:r>
@@ -337,7 +370,15 @@
         </w:numPr>
       </w:pPr>
       <w:r>
-        <w:t xml:space="preserve">More research will have to be one into what conversations actually look like. </w:t>
+        <w:t xml:space="preserve">More research will have to be one into what conversations </w:t>
+      </w:r>
+      <w:proofErr w:type="gramStart"/>
+      <w:r>
+        <w:t>actually look</w:t>
+      </w:r>
+      <w:proofErr w:type="gramEnd"/>
+      <w:r>
+        <w:t xml:space="preserve"> like. </w:t>
       </w:r>
       <w:r>
         <w:t>(Like dealing with inclusiveness, not enough to just guess what they would talk like. Need to design with them)</w:t>
@@ -396,7 +437,15 @@
         </w:numPr>
       </w:pPr>
       <w:r>
-        <w:t>Support explanation about itself (QnA)</w:t>
+        <w:t>Support explanation about itself (</w:t>
+      </w:r>
+      <w:proofErr w:type="spellStart"/>
+      <w:r>
+        <w:t>QnA</w:t>
+      </w:r>
+      <w:proofErr w:type="spellEnd"/>
+      <w:r>
+        <w:t>)</w:t>
       </w:r>
     </w:p>
     <w:p>
@@ -889,8 +938,13 @@
           <w:numId w:val="9"/>
         </w:numPr>
       </w:pPr>
-      <w:r>
-        <w:t xml:space="preserve">QnA: </w:t>
+      <w:proofErr w:type="spellStart"/>
+      <w:r>
+        <w:t>QnA</w:t>
+      </w:r>
+      <w:proofErr w:type="spellEnd"/>
+      <w:r>
+        <w:t xml:space="preserve">: </w:t>
       </w:r>
       <w:hyperlink r:id="rId20" w:history="1">
         <w:r>
@@ -1113,9 +1167,11 @@
           <w:numId w:val="8"/>
         </w:numPr>
       </w:pPr>
+      <w:proofErr w:type="spellStart"/>
       <w:r>
         <w:t>TextAnalytics</w:t>
       </w:r>
+      <w:proofErr w:type="spellEnd"/>
     </w:p>
     <w:p>
       <w:pPr>
@@ -1441,7 +1497,17 @@
         <w:pStyle w:val="Heading3"/>
       </w:pPr>
       <w:r>
-        <w:t xml:space="preserve">Resource Tags (for Scope:General) </w:t>
+        <w:t xml:space="preserve">Resource Tags (for </w:t>
+      </w:r>
+      <w:proofErr w:type="spellStart"/>
+      <w:proofErr w:type="gramStart"/>
+      <w:r>
+        <w:t>Scope:General</w:t>
+      </w:r>
+      <w:proofErr w:type="spellEnd"/>
+      <w:proofErr w:type="gramEnd"/>
+      <w:r>
+        <w:t xml:space="preserve">) </w:t>
       </w:r>
     </w:p>
     <w:p>
@@ -1509,7 +1575,17 @@
         <w:pStyle w:val="Heading3"/>
       </w:pPr>
       <w:r>
-        <w:t xml:space="preserve">Resource Tags (for Scope:Specific) </w:t>
+        <w:t xml:space="preserve">Resource Tags (for </w:t>
+      </w:r>
+      <w:proofErr w:type="spellStart"/>
+      <w:proofErr w:type="gramStart"/>
+      <w:r>
+        <w:t>Scope:Specific</w:t>
+      </w:r>
+      <w:proofErr w:type="spellEnd"/>
+      <w:proofErr w:type="gramEnd"/>
+      <w:r>
+        <w:t xml:space="preserve">) </w:t>
       </w:r>
     </w:p>
     <w:p>
@@ -1884,8 +1960,13 @@
           <w:numId w:val="16"/>
         </w:numPr>
       </w:pPr>
-      <w:r>
-        <w:t>I’m stressed with the upcoming exams</w:t>
+      <w:proofErr w:type="gramStart"/>
+      <w:r>
+        <w:t>I’m</w:t>
+      </w:r>
+      <w:proofErr w:type="gramEnd"/>
+      <w:r>
+        <w:t xml:space="preserve"> stressed with the upcoming exams</w:t>
       </w:r>
     </w:p>
     <w:p>
@@ -1897,7 +1978,15 @@
         </w:numPr>
       </w:pPr>
       <w:r>
-        <w:t>I don’t want to live anymore</w:t>
+        <w:t xml:space="preserve">I </w:t>
+      </w:r>
+      <w:proofErr w:type="gramStart"/>
+      <w:r>
+        <w:t>don’t</w:t>
+      </w:r>
+      <w:proofErr w:type="gramEnd"/>
+      <w:r>
+        <w:t xml:space="preserve"> want to live anymore</w:t>
       </w:r>
     </w:p>
     <w:p>

</xml_diff>